<commit_message>
Uploading updated SOO docs
includes headers for 508
Link to how to guide
</commit_message>
<xml_diff>
--- a/assets/files/USDS-BuildAnMVP_SOO.docx
+++ b/assets/files/USDS-BuildAnMVP_SOO.docx
@@ -4,75 +4,40 @@
   <w:body>
     <w:p>
       <w:pPr>
-        <w:spacing w:after="0" w:line="240" w:lineRule="auto"/>
-        <w:jc w:val="center"/>
-        <w:rPr>
-          <w:rFonts w:ascii="Times New Roman" w:eastAsia="Times New Roman" w:hAnsi="Times New Roman" w:cs="Times New Roman"/>
-          <w:b/>
-          <w:color w:val="000000"/>
-          <w:sz w:val="24"/>
-          <w:szCs w:val="24"/>
-          <w:u w:val="single"/>
-        </w:rPr>
-      </w:pPr>
+        <w:pStyle w:val="Heading1"/>
+        <w:rPr>
+          <w:rFonts w:eastAsia="Times New Roman"/>
+          <w:b w:val="0"/>
+        </w:rPr>
+      </w:pPr>
+      <w:r>
+        <w:rPr>
+          <w:rFonts w:eastAsia="Times New Roman"/>
+          <w:b w:val="0"/>
+        </w:rPr>
+        <w:t>STATE</w:t>
+      </w:r>
       <w:bookmarkStart w:id="0" w:name="_GoBack"/>
       <w:bookmarkEnd w:id="0"/>
       <w:r>
         <w:rPr>
-          <w:rFonts w:ascii="Times New Roman" w:eastAsia="Times New Roman" w:hAnsi="Times New Roman" w:cs="Times New Roman"/>
-          <w:b/>
-          <w:color w:val="000000"/>
-          <w:sz w:val="24"/>
-          <w:szCs w:val="24"/>
-          <w:u w:val="single"/>
-        </w:rPr>
-        <w:t>STATEMENT OF OBJECTIVES</w:t>
-      </w:r>
-    </w:p>
-    <w:p>
-      <w:pPr>
-        <w:spacing w:after="0" w:line="240" w:lineRule="auto"/>
-        <w:jc w:val="center"/>
-        <w:rPr>
-          <w:rFonts w:ascii="Times New Roman" w:eastAsia="Times New Roman" w:hAnsi="Times New Roman" w:cs="Times New Roman"/>
-          <w:b/>
-          <w:color w:val="000000"/>
-          <w:sz w:val="24"/>
-          <w:szCs w:val="24"/>
-          <w:u w:val="single"/>
-        </w:rPr>
-      </w:pPr>
-      <w:r>
-        <w:rPr>
-          <w:rFonts w:ascii="Times New Roman" w:eastAsia="Times New Roman" w:hAnsi="Times New Roman" w:cs="Times New Roman"/>
-          <w:b/>
-          <w:color w:val="000000"/>
-          <w:sz w:val="24"/>
-          <w:szCs w:val="24"/>
-          <w:u w:val="single"/>
-        </w:rPr>
+          <w:rFonts w:eastAsia="Times New Roman"/>
+          <w:b w:val="0"/>
+        </w:rPr>
+        <w:t>MENT OF OBJECTIVES</w:t>
+      </w:r>
+    </w:p>
+    <w:p>
+      <w:pPr>
+        <w:pStyle w:val="Heading2"/>
+      </w:pPr>
+      <w:r>
         <w:t>DIGITAL</w:t>
       </w:r>
       <w:r>
-        <w:rPr>
-          <w:rFonts w:ascii="Times New Roman" w:eastAsia="Times New Roman" w:hAnsi="Times New Roman" w:cs="Times New Roman"/>
-          <w:b/>
-          <w:color w:val="000000"/>
-          <w:sz w:val="24"/>
-          <w:szCs w:val="24"/>
-          <w:u w:val="single"/>
-        </w:rPr>
         <w:t xml:space="preserve"> MINIMUM VIABLE PRODUCT</w:t>
       </w:r>
       <w:r>
-        <w:rPr>
-          <w:rFonts w:ascii="Times New Roman" w:eastAsia="Times New Roman" w:hAnsi="Times New Roman" w:cs="Times New Roman"/>
-          <w:b/>
-          <w:color w:val="000000"/>
-          <w:sz w:val="24"/>
-          <w:szCs w:val="24"/>
-          <w:u w:val="single"/>
-        </w:rPr>
         <w:t xml:space="preserve"> (MVP)</w:t>
       </w:r>
     </w:p>
@@ -88,24 +53,127 @@
           <w:szCs w:val="24"/>
         </w:rPr>
       </w:pPr>
-      <w:r>
-        <w:rPr>
-          <w:rFonts w:ascii="Times New Roman" w:eastAsia="Times New Roman" w:hAnsi="Times New Roman" w:cs="Times New Roman"/>
+    </w:p>
+    <w:bookmarkStart w:id="1" w:name="OLE_LINK1"/>
+    <w:p>
+      <w:pPr>
+        <w:spacing w:after="0" w:line="240" w:lineRule="auto"/>
+        <w:jc w:val="center"/>
+        <w:rPr>
+          <w:rFonts w:asciiTheme="minorHAnsi" w:eastAsia="Times New Roman" w:hAnsiTheme="minorHAnsi" w:cs="Times New Roman"/>
           <w:b/>
-          <w:color w:val="A6A6A6" w:themeColor="background1" w:themeShade="A6"/>
-          <w:sz w:val="24"/>
-          <w:szCs w:val="24"/>
-        </w:rPr>
-        <w:t>v.1 Dec 2016</w:t>
-      </w:r>
-    </w:p>
-    <w:p>
-      <w:pPr>
-        <w:spacing w:after="0" w:line="240" w:lineRule="auto"/>
-        <w:jc w:val="center"/>
-        <w:rPr>
-          <w:rFonts w:ascii="Times New Roman" w:eastAsia="Times New Roman" w:hAnsi="Times New Roman" w:cs="Times New Roman"/>
+          <w:i/>
+          <w:color w:val="000000"/>
+          <w:sz w:val="24"/>
+          <w:szCs w:val="24"/>
+        </w:rPr>
+      </w:pPr>
+      <w:r>
+        <w:rPr>
+          <w:rFonts w:asciiTheme="minorHAnsi" w:eastAsia="Times New Roman" w:hAnsiTheme="minorHAnsi" w:cs="Times New Roman"/>
           <w:b/>
+          <w:i/>
+          <w:color w:val="000000"/>
+          <w:sz w:val="24"/>
+          <w:szCs w:val="24"/>
+        </w:rPr>
+        <w:fldChar w:fldCharType="begin"/>
+      </w:r>
+      <w:r>
+        <w:rPr>
+          <w:rFonts w:asciiTheme="minorHAnsi" w:eastAsia="Times New Roman" w:hAnsiTheme="minorHAnsi" w:cs="Times New Roman"/>
+          <w:b/>
+          <w:i/>
+          <w:color w:val="000000"/>
+          <w:sz w:val="24"/>
+          <w:szCs w:val="24"/>
+        </w:rPr>
+        <w:instrText xml:space="preserve"> HYPERLINK "https://techfarhub.cio.gov/assets/files/USDS-HowTo8a.pdf" </w:instrText>
+      </w:r>
+      <w:r>
+        <w:rPr>
+          <w:rFonts w:asciiTheme="minorHAnsi" w:eastAsia="Times New Roman" w:hAnsiTheme="minorHAnsi" w:cs="Times New Roman"/>
+          <w:b/>
+          <w:i/>
+          <w:color w:val="000000"/>
+          <w:sz w:val="24"/>
+          <w:szCs w:val="24"/>
+        </w:rPr>
+      </w:r>
+      <w:r>
+        <w:rPr>
+          <w:rFonts w:asciiTheme="minorHAnsi" w:eastAsia="Times New Roman" w:hAnsiTheme="minorHAnsi" w:cs="Times New Roman"/>
+          <w:b/>
+          <w:i/>
+          <w:color w:val="000000"/>
+          <w:sz w:val="24"/>
+          <w:szCs w:val="24"/>
+        </w:rPr>
+        <w:fldChar w:fldCharType="separate"/>
+      </w:r>
+      <w:r>
+        <w:rPr>
+          <w:rStyle w:val="Hyperlink"/>
+          <w:rFonts w:asciiTheme="minorHAnsi" w:eastAsia="Times New Roman" w:hAnsiTheme="minorHAnsi" w:cs="Times New Roman"/>
+          <w:b/>
+          <w:i/>
+          <w:sz w:val="24"/>
+          <w:szCs w:val="24"/>
+        </w:rPr>
+        <w:t>Read the G</w:t>
+      </w:r>
+      <w:r>
+        <w:rPr>
+          <w:rStyle w:val="Hyperlink"/>
+          <w:rFonts w:asciiTheme="minorHAnsi" w:eastAsia="Times New Roman" w:hAnsiTheme="minorHAnsi" w:cs="Times New Roman"/>
+          <w:b/>
+          <w:i/>
+          <w:sz w:val="24"/>
+          <w:szCs w:val="24"/>
+        </w:rPr>
+        <w:t>uide on How to Use a</w:t>
+      </w:r>
+      <w:r>
+        <w:rPr>
+          <w:rStyle w:val="Hyperlink"/>
+          <w:rFonts w:asciiTheme="minorHAnsi" w:eastAsia="Times New Roman" w:hAnsiTheme="minorHAnsi" w:cs="Times New Roman"/>
+          <w:b/>
+          <w:i/>
+          <w:sz w:val="24"/>
+          <w:szCs w:val="24"/>
+        </w:rPr>
+        <w:t>n 8(a) for Your Digital Service Needs</w:t>
+      </w:r>
+      <w:r>
+        <w:rPr>
+          <w:rFonts w:asciiTheme="minorHAnsi" w:eastAsia="Times New Roman" w:hAnsiTheme="minorHAnsi" w:cs="Times New Roman"/>
+          <w:b/>
+          <w:i/>
+          <w:color w:val="000000"/>
+          <w:sz w:val="24"/>
+          <w:szCs w:val="24"/>
+        </w:rPr>
+        <w:fldChar w:fldCharType="end"/>
+      </w:r>
+      <w:r>
+        <w:rPr>
+          <w:rFonts w:asciiTheme="minorHAnsi" w:eastAsia="Times New Roman" w:hAnsiTheme="minorHAnsi" w:cs="Times New Roman"/>
+          <w:b/>
+          <w:i/>
+          <w:color w:val="000000"/>
+          <w:sz w:val="24"/>
+          <w:szCs w:val="24"/>
+        </w:rPr>
+        <w:t xml:space="preserve"> </w:t>
+      </w:r>
+    </w:p>
+    <w:bookmarkEnd w:id="1"/>
+    <w:p>
+      <w:pPr>
+        <w:spacing w:after="0" w:line="240" w:lineRule="auto"/>
+        <w:rPr>
+          <w:rFonts w:ascii="Times New Roman" w:eastAsia="Times New Roman" w:hAnsi="Times New Roman" w:cs="Times New Roman"/>
+          <w:b/>
           <w:color w:val="000000"/>
           <w:sz w:val="24"/>
           <w:szCs w:val="24"/>
@@ -128,24 +196,15 @@
     </w:p>
     <w:p>
       <w:pPr>
-        <w:spacing w:after="0" w:line="240" w:lineRule="auto"/>
-        <w:rPr>
-          <w:rFonts w:ascii="Times New Roman" w:eastAsia="Times New Roman" w:hAnsi="Times New Roman" w:cs="Times New Roman"/>
-          <w:b/>
-          <w:color w:val="000000"/>
-          <w:sz w:val="24"/>
-          <w:szCs w:val="24"/>
-          <w:u w:val="single"/>
-        </w:rPr>
-      </w:pPr>
-      <w:r>
-        <w:rPr>
-          <w:rFonts w:ascii="Times New Roman" w:eastAsia="Times New Roman" w:hAnsi="Times New Roman" w:cs="Times New Roman"/>
-          <w:b/>
-          <w:color w:val="000000"/>
-          <w:sz w:val="24"/>
-          <w:szCs w:val="24"/>
-          <w:u w:val="single"/>
+        <w:pStyle w:val="Heading3"/>
+        <w:rPr>
+          <w:rFonts w:eastAsia="Times New Roman"/>
+          <w:b w:val="0"/>
+        </w:rPr>
+      </w:pPr>
+      <w:r>
+        <w:rPr>
+          <w:rFonts w:eastAsia="Times New Roman"/>
         </w:rPr>
         <w:t>OBJECTIVE</w:t>
       </w:r>
@@ -501,35 +560,21 @@
     </w:p>
     <w:p>
       <w:pPr>
-        <w:spacing w:after="0" w:line="240" w:lineRule="auto"/>
-        <w:rPr>
-          <w:rFonts w:ascii="Times New Roman" w:eastAsia="Times New Roman" w:hAnsi="Times New Roman" w:cs="Times New Roman"/>
-          <w:b/>
-          <w:color w:val="000000"/>
-          <w:sz w:val="24"/>
-          <w:szCs w:val="24"/>
-          <w:u w:val="single"/>
-        </w:rPr>
-      </w:pPr>
-      <w:r>
-        <w:rPr>
-          <w:rFonts w:ascii="Times New Roman" w:eastAsia="Times New Roman" w:hAnsi="Times New Roman" w:cs="Times New Roman"/>
-          <w:b/>
-          <w:color w:val="000000"/>
-          <w:sz w:val="24"/>
-          <w:szCs w:val="24"/>
-          <w:u w:val="single"/>
+        <w:pStyle w:val="Heading3"/>
+        <w:rPr>
+          <w:rFonts w:eastAsia="Times New Roman"/>
+          <w:b w:val="0"/>
+        </w:rPr>
+      </w:pPr>
+      <w:r>
+        <w:rPr>
+          <w:rFonts w:eastAsia="Times New Roman"/>
         </w:rPr>
         <w:t>OUTPUTS</w:t>
       </w:r>
       <w:r>
         <w:rPr>
-          <w:rFonts w:ascii="Times New Roman" w:eastAsia="Times New Roman" w:hAnsi="Times New Roman" w:cs="Times New Roman"/>
-          <w:b/>
-          <w:color w:val="000000"/>
-          <w:sz w:val="24"/>
-          <w:szCs w:val="24"/>
-          <w:u w:val="single"/>
+          <w:rFonts w:eastAsia="Times New Roman"/>
         </w:rPr>
         <w:br/>
       </w:r>
@@ -885,6 +930,21 @@
     </w:p>
     <w:p>
       <w:pPr>
+        <w:pStyle w:val="Heading3"/>
+        <w:rPr>
+          <w:rFonts w:eastAsia="Times New Roman"/>
+          <w:b w:val="0"/>
+        </w:rPr>
+      </w:pPr>
+      <w:r>
+        <w:rPr>
+          <w:rFonts w:eastAsia="Times New Roman"/>
+        </w:rPr>
+        <w:t>PROBLEM STATEMENT</w:t>
+      </w:r>
+    </w:p>
+    <w:p>
+      <w:pPr>
         <w:spacing w:after="0" w:line="240" w:lineRule="auto"/>
         <w:rPr>
           <w:rFonts w:ascii="Times New Roman" w:eastAsia="Times New Roman" w:hAnsi="Times New Roman" w:cs="Times New Roman"/>
@@ -895,16 +955,162 @@
           <w:u w:val="single"/>
         </w:rPr>
       </w:pPr>
-      <w:r>
+    </w:p>
+    <w:p>
+      <w:pPr>
+        <w:spacing w:after="0" w:line="240" w:lineRule="auto"/>
+        <w:rPr>
+          <w:rFonts w:ascii="Times New Roman" w:eastAsia="Times New Roman" w:hAnsi="Times New Roman" w:cs="Times New Roman"/>
+          <w:i/>
+          <w:color w:val="000000"/>
+          <w:sz w:val="24"/>
+          <w:szCs w:val="24"/>
+        </w:rPr>
+      </w:pPr>
+      <w:r>
+        <w:rPr>
+          <w:rFonts w:ascii="Times New Roman" w:eastAsia="Times New Roman" w:hAnsi="Times New Roman" w:cs="Times New Roman"/>
+          <w:i/>
+          <w:color w:val="000000"/>
+          <w:sz w:val="24"/>
+          <w:szCs w:val="24"/>
+        </w:rPr>
+        <w:t>(AGENCY to provide concise description of the challenge that a digital service product will be implemented to solve</w:t>
+      </w:r>
+      <w:r>
+        <w:rPr>
+          <w:rFonts w:ascii="Times New Roman" w:eastAsia="Times New Roman" w:hAnsi="Times New Roman" w:cs="Times New Roman"/>
+          <w:i/>
+          <w:color w:val="000000"/>
+          <w:sz w:val="24"/>
+          <w:szCs w:val="24"/>
+        </w:rPr>
+        <w:t>. Ex. The front end of Agency X’s vendor invoice management is handled via fax or email, with no central or automated way of collecting data related to payment processing</w:t>
+      </w:r>
+      <w:r>
+        <w:rPr>
+          <w:rFonts w:ascii="Times New Roman" w:eastAsia="Times New Roman" w:hAnsi="Times New Roman" w:cs="Times New Roman"/>
+          <w:i/>
+          <w:color w:val="000000"/>
+          <w:sz w:val="24"/>
+          <w:szCs w:val="24"/>
+        </w:rPr>
+        <w:t xml:space="preserve">) </w:t>
+      </w:r>
+    </w:p>
+    <w:p>
+      <w:pPr>
+        <w:spacing w:after="0" w:line="240" w:lineRule="auto"/>
         <w:rPr>
           <w:rFonts w:ascii="Times New Roman" w:eastAsia="Times New Roman" w:hAnsi="Times New Roman" w:cs="Times New Roman"/>
           <w:b/>
           <w:color w:val="000000"/>
           <w:sz w:val="24"/>
           <w:szCs w:val="24"/>
+        </w:rPr>
+      </w:pPr>
+    </w:p>
+    <w:p>
+      <w:pPr>
+        <w:pStyle w:val="Heading3"/>
+        <w:rPr>
+          <w:rFonts w:eastAsia="Times New Roman"/>
+        </w:rPr>
+      </w:pPr>
+      <w:r>
+        <w:rPr>
+          <w:rFonts w:eastAsia="Times New Roman"/>
+        </w:rPr>
+        <w:t>BACKGROUND</w:t>
+      </w:r>
+    </w:p>
+    <w:p>
+      <w:pPr>
+        <w:spacing w:after="0" w:line="240" w:lineRule="auto"/>
+        <w:rPr>
+          <w:rFonts w:ascii="Times New Roman" w:eastAsia="Times New Roman" w:hAnsi="Times New Roman" w:cs="Times New Roman"/>
+          <w:i/>
+          <w:color w:val="000000"/>
+          <w:sz w:val="24"/>
+          <w:szCs w:val="24"/>
+        </w:rPr>
+      </w:pPr>
+      <w:r>
+        <w:rPr>
+          <w:rFonts w:ascii="Times New Roman" w:eastAsia="Times New Roman" w:hAnsi="Times New Roman" w:cs="Times New Roman"/>
+          <w:i/>
+          <w:color w:val="000000"/>
+          <w:sz w:val="24"/>
+          <w:szCs w:val="24"/>
+        </w:rPr>
+        <w:t>(Agency to provide</w:t>
+      </w:r>
+      <w:r>
+        <w:rPr>
+          <w:rFonts w:ascii="Times New Roman" w:eastAsia="Times New Roman" w:hAnsi="Times New Roman" w:cs="Times New Roman"/>
+          <w:i/>
+          <w:color w:val="000000"/>
+          <w:sz w:val="24"/>
+          <w:szCs w:val="24"/>
+        </w:rPr>
+        <w:t xml:space="preserve"> pertinent information related to the</w:t>
+      </w:r>
+      <w:r>
+        <w:rPr>
+          <w:rFonts w:ascii="Times New Roman" w:eastAsia="Times New Roman" w:hAnsi="Times New Roman" w:cs="Times New Roman"/>
+          <w:i/>
+          <w:color w:val="000000"/>
+          <w:sz w:val="24"/>
+          <w:szCs w:val="24"/>
+        </w:rPr>
+        <w:t xml:space="preserve"> technical landscape, end user needs, technologies in place, </w:t>
+      </w:r>
+      <w:r>
+        <w:rPr>
+          <w:rFonts w:ascii="Times New Roman" w:eastAsia="Times New Roman" w:hAnsi="Times New Roman" w:cs="Times New Roman"/>
+          <w:i/>
+          <w:color w:val="000000"/>
+          <w:sz w:val="24"/>
+          <w:szCs w:val="24"/>
+        </w:rPr>
+        <w:t>and so forth</w:t>
+      </w:r>
+      <w:r>
+        <w:rPr>
+          <w:rFonts w:ascii="Times New Roman" w:eastAsia="Times New Roman" w:hAnsi="Times New Roman" w:cs="Times New Roman"/>
+          <w:i/>
+          <w:color w:val="000000"/>
+          <w:sz w:val="24"/>
+          <w:szCs w:val="24"/>
+        </w:rPr>
+        <w:t xml:space="preserve">) </w:t>
+      </w:r>
+    </w:p>
+    <w:p>
+      <w:pPr>
+        <w:spacing w:after="0" w:line="240" w:lineRule="auto"/>
+        <w:rPr>
+          <w:rFonts w:ascii="Times New Roman" w:eastAsia="Times New Roman" w:hAnsi="Times New Roman" w:cs="Times New Roman"/>
+          <w:b/>
+          <w:color w:val="000000"/>
+          <w:sz w:val="24"/>
+          <w:szCs w:val="24"/>
           <w:u w:val="single"/>
         </w:rPr>
-        <w:t>PROBLEM STATEMENT</w:t>
+      </w:pPr>
+    </w:p>
+    <w:p>
+      <w:pPr>
+        <w:pStyle w:val="Heading3"/>
+        <w:rPr>
+          <w:rFonts w:eastAsia="Times New Roman"/>
+        </w:rPr>
+      </w:pPr>
+      <w:r>
+        <w:rPr>
+          <w:rFonts w:eastAsia="Times New Roman"/>
+        </w:rPr>
+        <w:t>SCOPE</w:t>
       </w:r>
     </w:p>
     <w:p>
@@ -925,36 +1131,32 @@
         <w:spacing w:after="0" w:line="240" w:lineRule="auto"/>
         <w:rPr>
           <w:rFonts w:ascii="Times New Roman" w:eastAsia="Times New Roman" w:hAnsi="Times New Roman" w:cs="Times New Roman"/>
-          <w:i/>
-          <w:color w:val="000000"/>
-          <w:sz w:val="24"/>
-          <w:szCs w:val="24"/>
-        </w:rPr>
-      </w:pPr>
-      <w:r>
-        <w:rPr>
-          <w:rFonts w:ascii="Times New Roman" w:eastAsia="Times New Roman" w:hAnsi="Times New Roman" w:cs="Times New Roman"/>
-          <w:i/>
-          <w:color w:val="000000"/>
-          <w:sz w:val="24"/>
-          <w:szCs w:val="24"/>
-        </w:rPr>
-        <w:t>(AGENCY to provide concise description of the challenge that a digital service product will be implemented to solve</w:t>
-      </w:r>
-      <w:r>
-        <w:rPr>
-          <w:rFonts w:ascii="Times New Roman" w:eastAsia="Times New Roman" w:hAnsi="Times New Roman" w:cs="Times New Roman"/>
-          <w:i/>
-          <w:color w:val="000000"/>
-          <w:sz w:val="24"/>
-          <w:szCs w:val="24"/>
-        </w:rPr>
-        <w:t>. Ex. The front end of Agency X’s vendor invoice management is handled via fax or email, with no central or automated way of collecting data related to payment processing</w:t>
-      </w:r>
-      <w:r>
-        <w:rPr>
-          <w:rFonts w:ascii="Times New Roman" w:eastAsia="Times New Roman" w:hAnsi="Times New Roman" w:cs="Times New Roman"/>
-          <w:i/>
+          <w:color w:val="000000"/>
+          <w:sz w:val="24"/>
+          <w:szCs w:val="24"/>
+        </w:rPr>
+      </w:pPr>
+      <w:r>
+        <w:rPr>
+          <w:rFonts w:ascii="Times New Roman" w:eastAsia="Times New Roman" w:hAnsi="Times New Roman" w:cs="Times New Roman"/>
+          <w:color w:val="000000"/>
+          <w:sz w:val="24"/>
+          <w:szCs w:val="24"/>
+        </w:rPr>
+        <w:t>The scope of this effort is limited to the following activities defined under the following functional areas: (Note: AGENCY can add or remove as necessary as long as consistent wit</w:t>
+      </w:r>
+      <w:r>
+        <w:rPr>
+          <w:rFonts w:ascii="Times New Roman" w:eastAsia="Times New Roman" w:hAnsi="Times New Roman" w:cs="Times New Roman"/>
+          <w:color w:val="000000"/>
+          <w:sz w:val="24"/>
+          <w:szCs w:val="24"/>
+        </w:rPr>
+        <w:t>h the meeting the above outputs</w:t>
+      </w:r>
+      <w:r>
+        <w:rPr>
+          <w:rFonts w:ascii="Times New Roman" w:eastAsia="Times New Roman" w:hAnsi="Times New Roman" w:cs="Times New Roman"/>
           <w:color w:val="000000"/>
           <w:sz w:val="24"/>
           <w:szCs w:val="24"/>
@@ -971,226 +1173,21 @@
           <w:color w:val="000000"/>
           <w:sz w:val="24"/>
           <w:szCs w:val="24"/>
-        </w:rPr>
-      </w:pPr>
-    </w:p>
-    <w:p>
-      <w:pPr>
-        <w:spacing w:after="0" w:line="240" w:lineRule="auto"/>
-        <w:rPr>
-          <w:rFonts w:ascii="Times New Roman" w:eastAsia="Times New Roman" w:hAnsi="Times New Roman" w:cs="Times New Roman"/>
-          <w:b/>
-          <w:color w:val="000000"/>
-          <w:sz w:val="24"/>
-          <w:szCs w:val="24"/>
           <w:u w:val="single"/>
         </w:rPr>
       </w:pPr>
-      <w:r>
-        <w:rPr>
-          <w:rFonts w:ascii="Times New Roman" w:eastAsia="Times New Roman" w:hAnsi="Times New Roman" w:cs="Times New Roman"/>
-          <w:b/>
-          <w:color w:val="000000"/>
-          <w:sz w:val="24"/>
-          <w:szCs w:val="24"/>
-          <w:u w:val="single"/>
-        </w:rPr>
-        <w:t>BACKGROUND</w:t>
-      </w:r>
-    </w:p>
-    <w:p>
-      <w:pPr>
-        <w:spacing w:after="0" w:line="240" w:lineRule="auto"/>
-        <w:rPr>
-          <w:rFonts w:ascii="Times New Roman" w:eastAsia="Times New Roman" w:hAnsi="Times New Roman" w:cs="Times New Roman"/>
-          <w:color w:val="000000"/>
-          <w:sz w:val="24"/>
-          <w:szCs w:val="24"/>
-        </w:rPr>
-      </w:pPr>
-    </w:p>
-    <w:p>
-      <w:pPr>
-        <w:spacing w:after="0" w:line="240" w:lineRule="auto"/>
-        <w:rPr>
-          <w:rFonts w:ascii="Times New Roman" w:eastAsia="Times New Roman" w:hAnsi="Times New Roman" w:cs="Times New Roman"/>
-          <w:i/>
-          <w:color w:val="000000"/>
-          <w:sz w:val="24"/>
-          <w:szCs w:val="24"/>
-        </w:rPr>
-      </w:pPr>
-      <w:r>
-        <w:rPr>
-          <w:rFonts w:ascii="Times New Roman" w:eastAsia="Times New Roman" w:hAnsi="Times New Roman" w:cs="Times New Roman"/>
-          <w:i/>
-          <w:color w:val="000000"/>
-          <w:sz w:val="24"/>
-          <w:szCs w:val="24"/>
-        </w:rPr>
-        <w:t>(Agency to provide</w:t>
-      </w:r>
-      <w:r>
-        <w:rPr>
-          <w:rFonts w:ascii="Times New Roman" w:eastAsia="Times New Roman" w:hAnsi="Times New Roman" w:cs="Times New Roman"/>
-          <w:i/>
-          <w:color w:val="000000"/>
-          <w:sz w:val="24"/>
-          <w:szCs w:val="24"/>
-        </w:rPr>
-        <w:t xml:space="preserve"> pertinent information related to the</w:t>
-      </w:r>
-      <w:r>
-        <w:rPr>
-          <w:rFonts w:ascii="Times New Roman" w:eastAsia="Times New Roman" w:hAnsi="Times New Roman" w:cs="Times New Roman"/>
-          <w:i/>
-          <w:color w:val="000000"/>
-          <w:sz w:val="24"/>
-          <w:szCs w:val="24"/>
-        </w:rPr>
-        <w:t xml:space="preserve"> technical landscape, end user needs, technologies in place, </w:t>
-      </w:r>
-      <w:r>
-        <w:rPr>
-          <w:rFonts w:ascii="Times New Roman" w:eastAsia="Times New Roman" w:hAnsi="Times New Roman" w:cs="Times New Roman"/>
-          <w:i/>
-          <w:color w:val="000000"/>
-          <w:sz w:val="24"/>
-          <w:szCs w:val="24"/>
-        </w:rPr>
-        <w:t>and so forth</w:t>
-      </w:r>
-      <w:r>
-        <w:rPr>
-          <w:rFonts w:ascii="Times New Roman" w:eastAsia="Times New Roman" w:hAnsi="Times New Roman" w:cs="Times New Roman"/>
-          <w:i/>
-          <w:color w:val="000000"/>
-          <w:sz w:val="24"/>
-          <w:szCs w:val="24"/>
-        </w:rPr>
-        <w:t xml:space="preserve">) </w:t>
-      </w:r>
-    </w:p>
-    <w:p>
-      <w:pPr>
-        <w:spacing w:after="0" w:line="240" w:lineRule="auto"/>
-        <w:rPr>
-          <w:rFonts w:ascii="Times New Roman" w:eastAsia="Times New Roman" w:hAnsi="Times New Roman" w:cs="Times New Roman"/>
-          <w:b/>
-          <w:color w:val="000000"/>
-          <w:sz w:val="24"/>
-          <w:szCs w:val="24"/>
-          <w:u w:val="single"/>
-        </w:rPr>
-      </w:pPr>
-    </w:p>
-    <w:p>
-      <w:pPr>
-        <w:spacing w:after="0" w:line="240" w:lineRule="auto"/>
-        <w:rPr>
-          <w:rFonts w:ascii="Times New Roman" w:eastAsia="Times New Roman" w:hAnsi="Times New Roman" w:cs="Times New Roman"/>
-          <w:b/>
-          <w:color w:val="000000"/>
-          <w:sz w:val="24"/>
-          <w:szCs w:val="24"/>
-          <w:u w:val="single"/>
-        </w:rPr>
-      </w:pPr>
-      <w:r>
-        <w:rPr>
-          <w:rFonts w:ascii="Times New Roman" w:eastAsia="Times New Roman" w:hAnsi="Times New Roman" w:cs="Times New Roman"/>
-          <w:b/>
-          <w:color w:val="000000"/>
-          <w:sz w:val="24"/>
-          <w:szCs w:val="24"/>
-          <w:u w:val="single"/>
-        </w:rPr>
-        <w:t>SCOPE</w:t>
-      </w:r>
-    </w:p>
-    <w:p>
-      <w:pPr>
-        <w:spacing w:after="0" w:line="240" w:lineRule="auto"/>
-        <w:rPr>
-          <w:rFonts w:ascii="Times New Roman" w:eastAsia="Times New Roman" w:hAnsi="Times New Roman" w:cs="Times New Roman"/>
-          <w:b/>
-          <w:color w:val="000000"/>
-          <w:sz w:val="24"/>
-          <w:szCs w:val="24"/>
-          <w:u w:val="single"/>
-        </w:rPr>
-      </w:pPr>
-    </w:p>
-    <w:p>
-      <w:pPr>
-        <w:spacing w:after="0" w:line="240" w:lineRule="auto"/>
-        <w:rPr>
-          <w:rFonts w:ascii="Times New Roman" w:eastAsia="Times New Roman" w:hAnsi="Times New Roman" w:cs="Times New Roman"/>
-          <w:color w:val="000000"/>
-          <w:sz w:val="24"/>
-          <w:szCs w:val="24"/>
-        </w:rPr>
-      </w:pPr>
-      <w:r>
-        <w:rPr>
-          <w:rFonts w:ascii="Times New Roman" w:eastAsia="Times New Roman" w:hAnsi="Times New Roman" w:cs="Times New Roman"/>
-          <w:color w:val="000000"/>
-          <w:sz w:val="24"/>
-          <w:szCs w:val="24"/>
-        </w:rPr>
-        <w:lastRenderedPageBreak/>
-        <w:t>The scope of this effort is limited to the following activities defined under the following functional areas: (Note: AGENCY can add or remove as necessary as long as consistent wit</w:t>
-      </w:r>
-      <w:r>
-        <w:rPr>
-          <w:rFonts w:ascii="Times New Roman" w:eastAsia="Times New Roman" w:hAnsi="Times New Roman" w:cs="Times New Roman"/>
-          <w:color w:val="000000"/>
-          <w:sz w:val="24"/>
-          <w:szCs w:val="24"/>
-        </w:rPr>
-        <w:t>h the meeting the above outputs</w:t>
-      </w:r>
-      <w:r>
-        <w:rPr>
-          <w:rFonts w:ascii="Times New Roman" w:eastAsia="Times New Roman" w:hAnsi="Times New Roman" w:cs="Times New Roman"/>
-          <w:color w:val="000000"/>
-          <w:sz w:val="24"/>
-          <w:szCs w:val="24"/>
-        </w:rPr>
-        <w:t xml:space="preserve">) </w:t>
-      </w:r>
-    </w:p>
-    <w:p>
-      <w:pPr>
-        <w:spacing w:after="0" w:line="240" w:lineRule="auto"/>
-        <w:rPr>
-          <w:rFonts w:ascii="Times New Roman" w:eastAsia="Times New Roman" w:hAnsi="Times New Roman" w:cs="Times New Roman"/>
-          <w:b/>
-          <w:color w:val="000000"/>
-          <w:sz w:val="24"/>
-          <w:szCs w:val="24"/>
-          <w:u w:val="single"/>
-        </w:rPr>
-      </w:pPr>
-    </w:p>
-    <w:p>
-      <w:pPr>
-        <w:spacing w:after="0" w:line="240" w:lineRule="auto"/>
-        <w:rPr>
-          <w:rFonts w:ascii="Times New Roman" w:eastAsia="Times New Roman" w:hAnsi="Times New Roman" w:cs="Times New Roman"/>
-          <w:b/>
-          <w:color w:val="000000"/>
-          <w:sz w:val="24"/>
-          <w:szCs w:val="24"/>
-        </w:rPr>
-      </w:pPr>
-      <w:r>
-        <w:rPr>
-          <w:rFonts w:ascii="Times New Roman" w:eastAsia="Times New Roman" w:hAnsi="Times New Roman" w:cs="Times New Roman"/>
-          <w:b/>
-          <w:color w:val="000000"/>
-          <w:sz w:val="24"/>
-          <w:szCs w:val="24"/>
+    </w:p>
+    <w:p>
+      <w:pPr>
+        <w:pStyle w:val="Heading4"/>
+        <w:rPr>
+          <w:rFonts w:eastAsia="Times New Roman"/>
+          <w:b w:val="0"/>
+        </w:rPr>
+      </w:pPr>
+      <w:r>
+        <w:rPr>
+          <w:rFonts w:eastAsia="Times New Roman"/>
         </w:rPr>
         <w:t>Functional Area 1: Discovery and Design</w:t>
       </w:r>
@@ -1205,17 +1202,6 @@
           <w:szCs w:val="24"/>
         </w:rPr>
       </w:pPr>
-    </w:p>
-    <w:p>
-      <w:pPr>
-        <w:spacing w:after="0" w:line="240" w:lineRule="auto"/>
-        <w:rPr>
-          <w:rFonts w:ascii="Times New Roman" w:eastAsia="Times New Roman" w:hAnsi="Times New Roman" w:cs="Times New Roman"/>
-          <w:color w:val="000000"/>
-          <w:sz w:val="24"/>
-          <w:szCs w:val="24"/>
-        </w:rPr>
-      </w:pPr>
       <w:r>
         <w:rPr>
           <w:rFonts w:ascii="Times New Roman" w:eastAsia="Times New Roman" w:hAnsi="Times New Roman" w:cs="Times New Roman"/>
@@ -1301,17 +1287,6 @@
         </w:rPr>
         <w:t xml:space="preserve">Tasks: </w:t>
       </w:r>
-    </w:p>
-    <w:p>
-      <w:pPr>
-        <w:spacing w:after="0" w:line="240" w:lineRule="auto"/>
-        <w:rPr>
-          <w:rFonts w:ascii="Times New Roman" w:eastAsia="Times New Roman" w:hAnsi="Times New Roman" w:cs="Times New Roman"/>
-          <w:color w:val="000000"/>
-          <w:sz w:val="24"/>
-          <w:szCs w:val="24"/>
-        </w:rPr>
-      </w:pPr>
     </w:p>
     <w:p>
       <w:pPr>
@@ -1510,23 +1485,15 @@
     </w:p>
     <w:p>
       <w:pPr>
-        <w:spacing w:before="360" w:after="120"/>
-        <w:outlineLvl w:val="1"/>
-        <w:rPr>
-          <w:rFonts w:ascii="Times New Roman" w:eastAsia="Times New Roman" w:hAnsi="Times New Roman" w:cs="Times New Roman"/>
-          <w:b/>
+        <w:pStyle w:val="Heading5"/>
+        <w:rPr>
+          <w:rFonts w:eastAsia="Times New Roman"/>
           <w:bCs/>
-          <w:sz w:val="24"/>
-          <w:szCs w:val="24"/>
-        </w:rPr>
-      </w:pPr>
-      <w:r>
-        <w:rPr>
-          <w:rFonts w:ascii="Times New Roman" w:eastAsia="Times New Roman" w:hAnsi="Times New Roman" w:cs="Times New Roman"/>
-          <w:b/>
-          <w:color w:val="000000"/>
-          <w:sz w:val="24"/>
-          <w:szCs w:val="24"/>
+        </w:rPr>
+      </w:pPr>
+      <w:r>
+        <w:rPr>
+          <w:rFonts w:eastAsia="Times New Roman"/>
         </w:rPr>
         <w:t>Understand what people need</w:t>
       </w:r>
@@ -1919,54 +1886,53 @@
     </w:p>
     <w:p>
       <w:pPr>
-        <w:spacing w:after="0" w:line="240" w:lineRule="auto"/>
-        <w:rPr>
-          <w:rFonts w:ascii="Times New Roman" w:eastAsia="Times New Roman" w:hAnsi="Times New Roman" w:cs="Times New Roman"/>
+        <w:pStyle w:val="Heading4"/>
+      </w:pPr>
+      <w:r>
+        <w:t xml:space="preserve">Functional Area 2: Development of Minimum </w:t>
+      </w:r>
+      <w:r>
+        <w:rPr>
+          <w:rStyle w:val="Heading4Char"/>
           <w:b/>
-          <w:color w:val="000000"/>
-          <w:sz w:val="24"/>
-          <w:szCs w:val="24"/>
-        </w:rPr>
-      </w:pPr>
-      <w:r>
-        <w:rPr>
-          <w:rFonts w:ascii="Times New Roman" w:eastAsia="Times New Roman" w:hAnsi="Times New Roman" w:cs="Times New Roman"/>
-          <w:b/>
-          <w:color w:val="000000"/>
-          <w:sz w:val="24"/>
-          <w:szCs w:val="24"/>
-        </w:rPr>
-        <w:t xml:space="preserve">Functional Area 2: Development of Minimum Viable Product </w:t>
-      </w:r>
-    </w:p>
-    <w:p>
-      <w:pPr>
-        <w:spacing w:after="0" w:line="240" w:lineRule="auto"/>
-        <w:rPr>
-          <w:rFonts w:ascii="Times New Roman" w:eastAsia="Times New Roman" w:hAnsi="Times New Roman" w:cs="Times New Roman"/>
-          <w:color w:val="000000"/>
-          <w:sz w:val="24"/>
-          <w:szCs w:val="24"/>
-        </w:rPr>
-      </w:pPr>
-    </w:p>
-    <w:p>
-      <w:pPr>
-        <w:spacing w:after="0" w:line="240" w:lineRule="auto"/>
-        <w:rPr>
-          <w:rFonts w:ascii="Times New Roman" w:eastAsia="Times New Roman" w:hAnsi="Times New Roman" w:cs="Times New Roman"/>
-          <w:color w:val="000000"/>
-          <w:sz w:val="24"/>
-          <w:szCs w:val="24"/>
-        </w:rPr>
-      </w:pPr>
-      <w:r>
-        <w:rPr>
-          <w:rFonts w:ascii="Times New Roman" w:eastAsia="Times New Roman" w:hAnsi="Times New Roman" w:cs="Times New Roman"/>
-          <w:color w:val="000000"/>
-          <w:sz w:val="24"/>
-          <w:szCs w:val="24"/>
-        </w:rPr>
+          <w:i/>
+          <w:iCs/>
+        </w:rPr>
+        <w:t>Viable</w:t>
+      </w:r>
+      <w:r>
+        <w:t xml:space="preserve"> Product </w:t>
+      </w:r>
+    </w:p>
+    <w:p>
+      <w:pPr>
+        <w:spacing w:after="0" w:line="240" w:lineRule="auto"/>
+        <w:rPr>
+          <w:rFonts w:ascii="Times New Roman" w:eastAsia="Times New Roman" w:hAnsi="Times New Roman" w:cs="Times New Roman"/>
+          <w:color w:val="000000"/>
+          <w:sz w:val="24"/>
+          <w:szCs w:val="24"/>
+        </w:rPr>
+      </w:pPr>
+    </w:p>
+    <w:p>
+      <w:pPr>
+        <w:spacing w:after="0" w:line="240" w:lineRule="auto"/>
+        <w:rPr>
+          <w:rFonts w:ascii="Times New Roman" w:eastAsia="Times New Roman" w:hAnsi="Times New Roman" w:cs="Times New Roman"/>
+          <w:color w:val="000000"/>
+          <w:sz w:val="24"/>
+          <w:szCs w:val="24"/>
+        </w:rPr>
+      </w:pPr>
+      <w:r>
+        <w:rPr>
+          <w:rFonts w:ascii="Times New Roman" w:eastAsia="Times New Roman" w:hAnsi="Times New Roman" w:cs="Times New Roman"/>
+          <w:color w:val="000000"/>
+          <w:sz w:val="24"/>
+          <w:szCs w:val="24"/>
+        </w:rPr>
+        <w:lastRenderedPageBreak/>
         <w:t xml:space="preserve">Objective: Through the use of agile software development methods a minimum viable product will be developed and released to end users. </w:t>
       </w:r>
     </w:p>
@@ -2327,23 +2293,15 @@
     </w:p>
     <w:p>
       <w:pPr>
-        <w:spacing w:before="360" w:after="120"/>
-        <w:outlineLvl w:val="1"/>
-        <w:rPr>
-          <w:rFonts w:ascii="Times New Roman" w:eastAsia="Times New Roman" w:hAnsi="Times New Roman" w:cs="Times New Roman"/>
-          <w:b/>
+        <w:pStyle w:val="Heading5"/>
+        <w:rPr>
+          <w:rFonts w:eastAsia="Times New Roman"/>
           <w:bCs/>
-          <w:sz w:val="24"/>
-          <w:szCs w:val="24"/>
-        </w:rPr>
-      </w:pPr>
-      <w:r>
-        <w:rPr>
-          <w:rFonts w:ascii="Times New Roman" w:eastAsia="Times New Roman" w:hAnsi="Times New Roman" w:cs="Times New Roman"/>
-          <w:b/>
-          <w:color w:val="000000"/>
-          <w:sz w:val="24"/>
-          <w:szCs w:val="24"/>
+        </w:rPr>
+      </w:pPr>
+      <w:r>
+        <w:rPr>
+          <w:rFonts w:eastAsia="Times New Roman"/>
         </w:rPr>
         <w:t>Address the whole experience, from start to finish</w:t>
       </w:r>
@@ -2486,23 +2444,15 @@
     </w:p>
     <w:p>
       <w:pPr>
-        <w:spacing w:before="360" w:after="120"/>
-        <w:outlineLvl w:val="1"/>
-        <w:rPr>
-          <w:rFonts w:ascii="Times New Roman" w:eastAsia="Times New Roman" w:hAnsi="Times New Roman" w:cs="Times New Roman"/>
-          <w:b/>
+        <w:pStyle w:val="Heading5"/>
+        <w:rPr>
+          <w:rFonts w:eastAsia="Times New Roman"/>
           <w:bCs/>
-          <w:sz w:val="24"/>
-          <w:szCs w:val="24"/>
-        </w:rPr>
-      </w:pPr>
-      <w:r>
-        <w:rPr>
-          <w:rFonts w:ascii="Times New Roman" w:eastAsia="Times New Roman" w:hAnsi="Times New Roman" w:cs="Times New Roman"/>
-          <w:b/>
-          <w:color w:val="000000"/>
-          <w:sz w:val="24"/>
-          <w:szCs w:val="24"/>
+        </w:rPr>
+      </w:pPr>
+      <w:r>
+        <w:rPr>
+          <w:rFonts w:eastAsia="Times New Roman"/>
         </w:rPr>
         <w:t>Make it simple and intuitive</w:t>
       </w:r>
@@ -2603,7 +2553,6 @@
           <w:sz w:val="24"/>
           <w:szCs w:val="24"/>
         </w:rPr>
-        <w:lastRenderedPageBreak/>
         <w:t>In delivery of this effort the contractor shall:</w:t>
       </w:r>
     </w:p>
@@ -2629,6 +2578,7 @@
           <w:sz w:val="24"/>
           <w:szCs w:val="24"/>
         </w:rPr>
+        <w:lastRenderedPageBreak/>
         <w:t>Use a simple and flexible design style guide for the service. Use the</w:t>
       </w:r>
       <w:hyperlink r:id="rId8" w:history="1">
@@ -2805,23 +2755,15 @@
     </w:p>
     <w:p>
       <w:pPr>
-        <w:spacing w:before="360" w:after="120"/>
-        <w:outlineLvl w:val="1"/>
-        <w:rPr>
-          <w:rFonts w:ascii="Times New Roman" w:eastAsia="Times New Roman" w:hAnsi="Times New Roman" w:cs="Times New Roman"/>
-          <w:b/>
+        <w:pStyle w:val="Heading5"/>
+        <w:rPr>
+          <w:rFonts w:eastAsia="Times New Roman"/>
           <w:bCs/>
-          <w:sz w:val="24"/>
-          <w:szCs w:val="24"/>
-        </w:rPr>
-      </w:pPr>
-      <w:r>
-        <w:rPr>
-          <w:rFonts w:ascii="Times New Roman" w:eastAsia="Times New Roman" w:hAnsi="Times New Roman" w:cs="Times New Roman"/>
-          <w:b/>
-          <w:color w:val="000000"/>
-          <w:sz w:val="24"/>
-          <w:szCs w:val="24"/>
+        </w:rPr>
+      </w:pPr>
+      <w:r>
+        <w:rPr>
+          <w:rFonts w:eastAsia="Times New Roman"/>
         </w:rPr>
         <w:t>Use data to drive decisions</w:t>
       </w:r>
@@ -3028,22 +2970,14 @@
     </w:p>
     <w:p>
       <w:pPr>
-        <w:spacing w:after="0" w:line="240" w:lineRule="auto"/>
-        <w:rPr>
-          <w:rFonts w:ascii="Times New Roman" w:eastAsia="Times New Roman" w:hAnsi="Times New Roman" w:cs="Times New Roman"/>
-          <w:b/>
-          <w:color w:val="000000"/>
-          <w:sz w:val="24"/>
-          <w:szCs w:val="24"/>
-        </w:rPr>
-      </w:pPr>
-      <w:r>
-        <w:rPr>
-          <w:rFonts w:ascii="Times New Roman" w:eastAsia="Times New Roman" w:hAnsi="Times New Roman" w:cs="Times New Roman"/>
-          <w:b/>
-          <w:color w:val="000000"/>
-          <w:sz w:val="24"/>
-          <w:szCs w:val="24"/>
+        <w:pStyle w:val="Heading4"/>
+        <w:rPr>
+          <w:rFonts w:eastAsia="Times New Roman"/>
+        </w:rPr>
+      </w:pPr>
+      <w:r>
+        <w:rPr>
+          <w:rFonts w:eastAsia="Times New Roman"/>
         </w:rPr>
         <w:t xml:space="preserve">Functional Area 3: Retrospective: What worked, what didn’t, what to do next </w:t>
       </w:r>
@@ -3336,7 +3270,7 @@
             <w:bCs/>
             <w:noProof/>
           </w:rPr>
-          <w:t>1</w:t>
+          <w:t>4</w:t>
         </w:r>
         <w:r>
           <w:rPr>
@@ -6092,12 +6026,129 @@
   <w:style w:type="paragraph" w:default="1" w:styleId="Normal">
     <w:name w:val="Normal"/>
     <w:qFormat/>
-    <w:rsid w:val="00091DC3"/>
+    <w:rsid w:val="00F03889"/>
     <w:pPr>
       <w:spacing w:after="200" w:line="276" w:lineRule="auto"/>
     </w:pPr>
     <w:rPr>
       <w:rFonts w:ascii="Arial" w:hAnsi="Arial"/>
+    </w:rPr>
+  </w:style>
+  <w:style w:type="paragraph" w:styleId="Heading1">
+    <w:name w:val="heading 1"/>
+    <w:basedOn w:val="Normal"/>
+    <w:next w:val="Normal"/>
+    <w:link w:val="Heading1Char"/>
+    <w:uiPriority w:val="9"/>
+    <w:qFormat/>
+    <w:rsid w:val="00F158D7"/>
+    <w:pPr>
+      <w:keepNext/>
+      <w:keepLines/>
+      <w:spacing w:before="240" w:after="0"/>
+      <w:jc w:val="center"/>
+      <w:outlineLvl w:val="0"/>
+    </w:pPr>
+    <w:rPr>
+      <w:rFonts w:asciiTheme="minorHAnsi" w:eastAsiaTheme="majorEastAsia" w:hAnsiTheme="minorHAnsi" w:cstheme="majorBidi"/>
+      <w:b/>
+      <w:color w:val="000000" w:themeColor="text1"/>
+      <w:sz w:val="36"/>
+      <w:szCs w:val="32"/>
+    </w:rPr>
+  </w:style>
+  <w:style w:type="paragraph" w:styleId="Heading2">
+    <w:name w:val="heading 2"/>
+    <w:basedOn w:val="Normal"/>
+    <w:next w:val="Normal"/>
+    <w:link w:val="Heading2Char"/>
+    <w:uiPriority w:val="9"/>
+    <w:unhideWhenUsed/>
+    <w:qFormat/>
+    <w:rsid w:val="00F03889"/>
+    <w:pPr>
+      <w:keepNext/>
+      <w:keepLines/>
+      <w:spacing w:before="40" w:after="0"/>
+      <w:jc w:val="center"/>
+      <w:outlineLvl w:val="1"/>
+    </w:pPr>
+    <w:rPr>
+      <w:rFonts w:asciiTheme="majorHAnsi" w:eastAsiaTheme="majorEastAsia" w:hAnsiTheme="majorHAnsi" w:cstheme="majorBidi"/>
+      <w:b/>
+      <w:sz w:val="26"/>
+      <w:szCs w:val="26"/>
+    </w:rPr>
+  </w:style>
+  <w:style w:type="paragraph" w:styleId="Heading3">
+    <w:name w:val="heading 3"/>
+    <w:basedOn w:val="Normal"/>
+    <w:next w:val="Normal"/>
+    <w:link w:val="Heading3Char"/>
+    <w:uiPriority w:val="9"/>
+    <w:unhideWhenUsed/>
+    <w:qFormat/>
+    <w:rsid w:val="00F03889"/>
+    <w:pPr>
+      <w:keepNext/>
+      <w:keepLines/>
+      <w:spacing w:before="40" w:after="0"/>
+      <w:outlineLvl w:val="2"/>
+    </w:pPr>
+    <w:rPr>
+      <w:rFonts w:asciiTheme="minorHAnsi" w:eastAsiaTheme="majorEastAsia" w:hAnsiTheme="minorHAnsi" w:cstheme="majorBidi"/>
+      <w:b/>
+      <w:color w:val="000000" w:themeColor="text1"/>
+      <w:sz w:val="24"/>
+      <w:szCs w:val="24"/>
+      <w:u w:val="single"/>
+    </w:rPr>
+  </w:style>
+  <w:style w:type="paragraph" w:styleId="Heading4">
+    <w:name w:val="heading 4"/>
+    <w:basedOn w:val="Normal"/>
+    <w:next w:val="Normal"/>
+    <w:link w:val="Heading4Char"/>
+    <w:uiPriority w:val="9"/>
+    <w:unhideWhenUsed/>
+    <w:qFormat/>
+    <w:rsid w:val="00FC7F17"/>
+    <w:pPr>
+      <w:keepNext/>
+      <w:keepLines/>
+      <w:spacing w:before="40" w:after="0"/>
+      <w:outlineLvl w:val="3"/>
+    </w:pPr>
+    <w:rPr>
+      <w:rFonts w:asciiTheme="minorHAnsi" w:eastAsiaTheme="majorEastAsia" w:hAnsiTheme="minorHAnsi" w:cstheme="majorBidi"/>
+      <w:b/>
+      <w:i/>
+      <w:iCs/>
+      <w:color w:val="000000" w:themeColor="text1"/>
+      <w:sz w:val="24"/>
+    </w:rPr>
+  </w:style>
+  <w:style w:type="paragraph" w:styleId="Heading5">
+    <w:name w:val="heading 5"/>
+    <w:basedOn w:val="Normal"/>
+    <w:next w:val="Normal"/>
+    <w:link w:val="Heading5Char"/>
+    <w:uiPriority w:val="9"/>
+    <w:unhideWhenUsed/>
+    <w:qFormat/>
+    <w:rsid w:val="00FC7F17"/>
+    <w:pPr>
+      <w:keepNext/>
+      <w:keepLines/>
+      <w:spacing w:before="40" w:after="0"/>
+      <w:outlineLvl w:val="4"/>
+    </w:pPr>
+    <w:rPr>
+      <w:rFonts w:asciiTheme="minorHAnsi" w:eastAsiaTheme="majorEastAsia" w:hAnsiTheme="minorHAnsi" w:cstheme="majorBidi"/>
+      <w:b/>
+      <w:color w:val="000000" w:themeColor="text1"/>
+      <w:sz w:val="24"/>
+      <w:u w:val="single"/>
     </w:rPr>
   </w:style>
   <w:style w:type="character" w:default="1" w:styleId="DefaultParagraphFont">
@@ -6286,6 +6337,88 @@
       <w:bCs/>
       <w:sz w:val="20"/>
       <w:szCs w:val="20"/>
+    </w:rPr>
+  </w:style>
+  <w:style w:type="character" w:styleId="Hyperlink">
+    <w:name w:val="Hyperlink"/>
+    <w:basedOn w:val="DefaultParagraphFont"/>
+    <w:uiPriority w:val="99"/>
+    <w:unhideWhenUsed/>
+    <w:rsid w:val="00F03889"/>
+    <w:rPr>
+      <w:color w:val="0563C1" w:themeColor="hyperlink"/>
+      <w:u w:val="single"/>
+    </w:rPr>
+  </w:style>
+  <w:style w:type="character" w:customStyle="1" w:styleId="Heading1Char">
+    <w:name w:val="Heading 1 Char"/>
+    <w:basedOn w:val="DefaultParagraphFont"/>
+    <w:link w:val="Heading1"/>
+    <w:uiPriority w:val="9"/>
+    <w:rsid w:val="00F158D7"/>
+    <w:rPr>
+      <w:rFonts w:eastAsiaTheme="majorEastAsia" w:cstheme="majorBidi"/>
+      <w:b/>
+      <w:color w:val="000000" w:themeColor="text1"/>
+      <w:sz w:val="36"/>
+      <w:szCs w:val="32"/>
+    </w:rPr>
+  </w:style>
+  <w:style w:type="character" w:customStyle="1" w:styleId="Heading2Char">
+    <w:name w:val="Heading 2 Char"/>
+    <w:basedOn w:val="DefaultParagraphFont"/>
+    <w:link w:val="Heading2"/>
+    <w:uiPriority w:val="9"/>
+    <w:rsid w:val="00F03889"/>
+    <w:rPr>
+      <w:rFonts w:asciiTheme="majorHAnsi" w:eastAsiaTheme="majorEastAsia" w:hAnsiTheme="majorHAnsi" w:cstheme="majorBidi"/>
+      <w:b/>
+      <w:sz w:val="26"/>
+      <w:szCs w:val="26"/>
+    </w:rPr>
+  </w:style>
+  <w:style w:type="character" w:customStyle="1" w:styleId="Heading3Char">
+    <w:name w:val="Heading 3 Char"/>
+    <w:basedOn w:val="DefaultParagraphFont"/>
+    <w:link w:val="Heading3"/>
+    <w:uiPriority w:val="9"/>
+    <w:rsid w:val="00F03889"/>
+    <w:rPr>
+      <w:rFonts w:eastAsiaTheme="majorEastAsia" w:cstheme="majorBidi"/>
+      <w:b/>
+      <w:color w:val="000000" w:themeColor="text1"/>
+      <w:sz w:val="24"/>
+      <w:szCs w:val="24"/>
+      <w:u w:val="single"/>
+    </w:rPr>
+  </w:style>
+  <w:style w:type="character" w:customStyle="1" w:styleId="Heading4Char">
+    <w:name w:val="Heading 4 Char"/>
+    <w:basedOn w:val="DefaultParagraphFont"/>
+    <w:link w:val="Heading4"/>
+    <w:uiPriority w:val="9"/>
+    <w:rsid w:val="00FC7F17"/>
+    <w:rPr>
+      <w:rFonts w:eastAsiaTheme="majorEastAsia" w:cstheme="majorBidi"/>
+      <w:b/>
+      <w:i/>
+      <w:iCs/>
+      <w:color w:val="000000" w:themeColor="text1"/>
+      <w:sz w:val="24"/>
+    </w:rPr>
+  </w:style>
+  <w:style w:type="character" w:customStyle="1" w:styleId="Heading5Char">
+    <w:name w:val="Heading 5 Char"/>
+    <w:basedOn w:val="DefaultParagraphFont"/>
+    <w:link w:val="Heading5"/>
+    <w:uiPriority w:val="9"/>
+    <w:rsid w:val="00FC7F17"/>
+    <w:rPr>
+      <w:rFonts w:eastAsiaTheme="majorEastAsia" w:cstheme="majorBidi"/>
+      <w:b/>
+      <w:color w:val="000000" w:themeColor="text1"/>
+      <w:sz w:val="24"/>
+      <w:u w:val="single"/>
     </w:rPr>
   </w:style>
 </w:styles>
@@ -6557,7 +6690,7 @@
 </file>
 
 <file path=customXml/itemProps1.xml><?xml version="1.0" encoding="utf-8"?>
-<ds:datastoreItem xmlns:ds="http://schemas.openxmlformats.org/officeDocument/2006/customXml" ds:itemID="{59D21241-ED2D-4C9E-A80F-552425D9CBEA}">
+<ds:datastoreItem xmlns:ds="http://schemas.openxmlformats.org/officeDocument/2006/customXml" ds:itemID="{F6679A12-8BB0-4102-9804-3CD0637DED53}">
   <ds:schemaRefs>
     <ds:schemaRef ds:uri="http://schemas.openxmlformats.org/officeDocument/2006/bibliography"/>
   </ds:schemaRefs>

</xml_diff>